<commit_message>
update plan testare, adaugat exemplu de rapoarte de la teste automate
</commit_message>
<xml_diff>
--- a/docs/TestCases.docx
+++ b/docs/TestCases.docx
@@ -33,24 +33,6 @@
           <w:b/>
           <w:bCs/>
         </w:rPr>
-        <w:t>Testare</w:t>
-      </w:r>
-      <w:proofErr w:type="spellEnd"/>
-      <w:r>
-        <w:rPr>
-          <w:rFonts w:ascii="Times New Roman" w:hAnsi="Times New Roman" w:cs="Times New Roman"/>
-          <w:b/>
-          <w:bCs/>
-        </w:rPr>
-        <w:t xml:space="preserve"> </w:t>
-      </w:r>
-      <w:proofErr w:type="spellStart"/>
-      <w:r>
-        <w:rPr>
-          <w:rFonts w:ascii="Times New Roman" w:hAnsi="Times New Roman" w:cs="Times New Roman"/>
-          <w:b/>
-          <w:bCs/>
-        </w:rPr>
         <w:t>Selectarea</w:t>
       </w:r>
       <w:proofErr w:type="spellEnd"/>
@@ -784,6 +766,54 @@
         </w:rPr>
         <w:t xml:space="preserve">de 1 RON in EUR </w:t>
       </w:r>
+      <w:r>
+        <w:rPr>
+          <w:rFonts w:ascii="Times New Roman" w:hAnsi="Times New Roman" w:cs="Times New Roman"/>
+        </w:rPr>
+        <w:t xml:space="preserve">(trebuie o </w:t>
+      </w:r>
+      <w:proofErr w:type="spellStart"/>
+      <w:r>
+        <w:rPr>
+          <w:rFonts w:ascii="Times New Roman" w:hAnsi="Times New Roman" w:cs="Times New Roman"/>
+        </w:rPr>
+        <w:t>conversie</w:t>
+      </w:r>
+      <w:proofErr w:type="spellEnd"/>
+      <w:r>
+        <w:rPr>
+          <w:rFonts w:ascii="Times New Roman" w:hAnsi="Times New Roman" w:cs="Times New Roman"/>
+        </w:rPr>
+        <w:t xml:space="preserve"> care are </w:t>
+      </w:r>
+      <w:proofErr w:type="spellStart"/>
+      <w:r>
+        <w:rPr>
+          <w:rFonts w:ascii="Times New Roman" w:hAnsi="Times New Roman" w:cs="Times New Roman"/>
+        </w:rPr>
+        <w:t>rezultatul</w:t>
+      </w:r>
+      <w:proofErr w:type="spellEnd"/>
+      <w:r>
+        <w:rPr>
+          <w:rFonts w:ascii="Times New Roman" w:hAnsi="Times New Roman" w:cs="Times New Roman"/>
+        </w:rPr>
+        <w:t xml:space="preserve"> cu </w:t>
+      </w:r>
+      <w:proofErr w:type="spellStart"/>
+      <w:r>
+        <w:rPr>
+          <w:rFonts w:ascii="Times New Roman" w:hAnsi="Times New Roman" w:cs="Times New Roman"/>
+        </w:rPr>
+        <w:t>zecimale</w:t>
+      </w:r>
+      <w:proofErr w:type="spellEnd"/>
+      <w:r>
+        <w:rPr>
+          <w:rFonts w:ascii="Times New Roman" w:hAnsi="Times New Roman" w:cs="Times New Roman"/>
+        </w:rPr>
+        <w:t xml:space="preserve">) </w:t>
+      </w:r>
       <w:proofErr w:type="spellStart"/>
       <w:r>
         <w:rPr>
@@ -930,20 +960,6 @@
         <w:rPr>
           <w:rFonts w:ascii="Times New Roman" w:hAnsi="Times New Roman" w:cs="Times New Roman"/>
         </w:rPr>
-        <w:t>textele</w:t>
-      </w:r>
-      <w:proofErr w:type="spellEnd"/>
-      <w:r>
-        <w:rPr>
-          <w:rFonts w:ascii="Times New Roman" w:hAnsi="Times New Roman" w:cs="Times New Roman"/>
-        </w:rPr>
-        <w:t xml:space="preserve"> din </w:t>
-      </w:r>
-      <w:proofErr w:type="spellStart"/>
-      <w:r>
-        <w:rPr>
-          <w:rFonts w:ascii="Times New Roman" w:hAnsi="Times New Roman" w:cs="Times New Roman"/>
-        </w:rPr>
         <w:t>rezultatul</w:t>
       </w:r>
       <w:proofErr w:type="spellEnd"/>
@@ -965,7 +981,21 @@
         <w:rPr>
           <w:rFonts w:ascii="Times New Roman" w:hAnsi="Times New Roman" w:cs="Times New Roman"/>
         </w:rPr>
-        <w:t xml:space="preserve"> sunt </w:t>
+        <w:t xml:space="preserve"> </w:t>
+      </w:r>
+      <w:proofErr w:type="spellStart"/>
+      <w:r>
+        <w:rPr>
+          <w:rFonts w:ascii="Times New Roman" w:hAnsi="Times New Roman" w:cs="Times New Roman"/>
+        </w:rPr>
+        <w:t>este</w:t>
+      </w:r>
+      <w:proofErr w:type="spellEnd"/>
+      <w:r>
+        <w:rPr>
+          <w:rFonts w:ascii="Times New Roman" w:hAnsi="Times New Roman" w:cs="Times New Roman"/>
+        </w:rPr>
+        <w:t xml:space="preserve"> </w:t>
       </w:r>
       <w:proofErr w:type="spellStart"/>
       <w:r>
@@ -1552,6 +1582,59 @@
     </w:p>
     <w:p>
       <w:pPr>
+        <w:numPr>
+          <w:ilvl w:val="1"/>
+          <w:numId w:val="3"/>
+        </w:numPr>
+        <w:rPr>
+          <w:rFonts w:ascii="Times New Roman" w:hAnsi="Times New Roman" w:cs="Times New Roman"/>
+        </w:rPr>
+      </w:pPr>
+      <w:proofErr w:type="spellStart"/>
+      <w:r>
+        <w:rPr>
+          <w:rFonts w:ascii="Times New Roman" w:hAnsi="Times New Roman" w:cs="Times New Roman"/>
+        </w:rPr>
+        <w:t>Valorile</w:t>
+      </w:r>
+      <w:proofErr w:type="spellEnd"/>
+      <w:r>
+        <w:rPr>
+          <w:rFonts w:ascii="Times New Roman" w:hAnsi="Times New Roman" w:cs="Times New Roman"/>
+        </w:rPr>
+        <w:t xml:space="preserve"> sunt </w:t>
+      </w:r>
+      <w:proofErr w:type="spellStart"/>
+      <w:r>
+        <w:rPr>
+          <w:rFonts w:ascii="Times New Roman" w:hAnsi="Times New Roman" w:cs="Times New Roman"/>
+        </w:rPr>
+        <w:t>afisate</w:t>
+      </w:r>
+      <w:proofErr w:type="spellEnd"/>
+      <w:r>
+        <w:rPr>
+          <w:rFonts w:ascii="Times New Roman" w:hAnsi="Times New Roman" w:cs="Times New Roman"/>
+        </w:rPr>
+        <w:t xml:space="preserve"> </w:t>
+      </w:r>
+      <w:proofErr w:type="spellStart"/>
+      <w:r>
+        <w:rPr>
+          <w:rFonts w:ascii="Times New Roman" w:hAnsi="Times New Roman" w:cs="Times New Roman"/>
+        </w:rPr>
+        <w:t>localizat</w:t>
+      </w:r>
+      <w:proofErr w:type="spellEnd"/>
+      <w:r>
+        <w:rPr>
+          <w:rFonts w:ascii="Times New Roman" w:hAnsi="Times New Roman" w:cs="Times New Roman"/>
+        </w:rPr>
+        <w:t>.</w:t>
+      </w:r>
+    </w:p>
+    <w:p>
+      <w:pPr>
         <w:rPr>
           <w:rFonts w:ascii="Times New Roman" w:hAnsi="Times New Roman" w:cs="Times New Roman"/>
         </w:rPr>
@@ -1595,33 +1678,7 @@
           <w:b/>
           <w:bCs/>
         </w:rPr>
-        <w:t>Testarea</w:t>
-      </w:r>
-      <w:proofErr w:type="spellEnd"/>
-      <w:r>
-        <w:rPr>
-          <w:rFonts w:ascii="Times New Roman" w:hAnsi="Times New Roman" w:cs="Times New Roman"/>
-          <w:b/>
-          <w:bCs/>
-        </w:rPr>
-        <w:t xml:space="preserve"> </w:t>
-      </w:r>
-      <w:proofErr w:type="spellStart"/>
-      <w:r>
-        <w:rPr>
-          <w:rFonts w:ascii="Times New Roman" w:hAnsi="Times New Roman" w:cs="Times New Roman"/>
-          <w:b/>
-          <w:bCs/>
-        </w:rPr>
-        <w:t>E</w:t>
-      </w:r>
-      <w:r>
-        <w:rPr>
-          <w:rFonts w:ascii="Times New Roman" w:hAnsi="Times New Roman" w:cs="Times New Roman"/>
-          <w:b/>
-          <w:bCs/>
-        </w:rPr>
-        <w:t>xistentei</w:t>
+        <w:t>Corectitudinea</w:t>
       </w:r>
       <w:proofErr w:type="spellEnd"/>
       <w:r>
@@ -2262,6 +2319,15 @@
           <w:bCs/>
         </w:rPr>
       </w:pPr>
+    </w:p>
+    <w:p>
+      <w:pPr>
+        <w:rPr>
+          <w:rFonts w:ascii="Times New Roman" w:hAnsi="Times New Roman" w:cs="Times New Roman"/>
+          <w:b/>
+          <w:bCs/>
+        </w:rPr>
+      </w:pPr>
       <w:r>
         <w:rPr>
           <w:rFonts w:ascii="Times New Roman" w:hAnsi="Times New Roman" w:cs="Times New Roman"/>
@@ -2285,24 +2351,6 @@
           <w:bCs/>
         </w:rPr>
         <w:t xml:space="preserve">. </w:t>
-      </w:r>
-      <w:proofErr w:type="spellStart"/>
-      <w:r>
-        <w:rPr>
-          <w:rFonts w:ascii="Times New Roman" w:hAnsi="Times New Roman" w:cs="Times New Roman"/>
-          <w:b/>
-          <w:bCs/>
-        </w:rPr>
-        <w:t>Testare</w:t>
-      </w:r>
-      <w:proofErr w:type="spellEnd"/>
-      <w:r>
-        <w:rPr>
-          <w:rFonts w:ascii="Times New Roman" w:hAnsi="Times New Roman" w:cs="Times New Roman"/>
-          <w:b/>
-          <w:bCs/>
-        </w:rPr>
-        <w:t xml:space="preserve"> </w:t>
       </w:r>
       <w:proofErr w:type="spellStart"/>
       <w:r>
@@ -3147,47 +3195,13 @@
         <w:rPr>
           <w:rFonts w:ascii="Times New Roman" w:hAnsi="Times New Roman" w:cs="Times New Roman"/>
         </w:rPr>
-        <w:t xml:space="preserve"> de valuta</w:t>
-      </w:r>
-      <w:r>
-        <w:rPr>
-          <w:rFonts w:ascii="Times New Roman" w:hAnsi="Times New Roman" w:cs="Times New Roman"/>
-        </w:rPr>
-        <w:t xml:space="preserve"> (</w:t>
-      </w:r>
-      <w:proofErr w:type="spellStart"/>
-      <w:r>
-        <w:rPr>
-          <w:rFonts w:ascii="Times New Roman" w:hAnsi="Times New Roman" w:cs="Times New Roman"/>
-        </w:rPr>
-        <w:t>alese</w:t>
-      </w:r>
-      <w:proofErr w:type="spellEnd"/>
-      <w:r>
-        <w:rPr>
-          <w:rFonts w:ascii="Times New Roman" w:hAnsi="Times New Roman" w:cs="Times New Roman"/>
-        </w:rPr>
-        <w:t xml:space="preserve"> </w:t>
-      </w:r>
-      <w:proofErr w:type="spellStart"/>
-      <w:r>
-        <w:rPr>
-          <w:rFonts w:ascii="Times New Roman" w:hAnsi="Times New Roman" w:cs="Times New Roman"/>
-        </w:rPr>
-        <w:t>pentru</w:t>
-      </w:r>
-      <w:proofErr w:type="spellEnd"/>
-      <w:r>
-        <w:rPr>
-          <w:rFonts w:ascii="Times New Roman" w:hAnsi="Times New Roman" w:cs="Times New Roman"/>
-        </w:rPr>
-        <w:t xml:space="preserve"> a fi representative)</w:t>
-      </w:r>
-      <w:r>
-        <w:rPr>
-          <w:rFonts w:ascii="Times New Roman" w:hAnsi="Times New Roman" w:cs="Times New Roman"/>
-        </w:rPr>
-        <w:t xml:space="preserve">: </w:t>
+        <w:t xml:space="preserve"> de</w:t>
+      </w:r>
+      <w:r>
+        <w:rPr>
+          <w:rFonts w:ascii="Times New Roman" w:hAnsi="Times New Roman" w:cs="Times New Roman"/>
+        </w:rPr>
+        <w:t>:</w:t>
       </w:r>
     </w:p>
     <w:p>
@@ -3545,16 +3559,24 @@
       <w:pPr>
         <w:rPr>
           <w:rFonts w:ascii="Times New Roman" w:hAnsi="Times New Roman" w:cs="Times New Roman"/>
-          <w:b/>
-          <w:bCs/>
-        </w:rPr>
-      </w:pPr>
-      <w:r>
-        <w:rPr>
-          <w:rFonts w:ascii="Times New Roman" w:hAnsi="Times New Roman" w:cs="Times New Roman"/>
-          <w:b/>
-          <w:bCs/>
-        </w:rPr>
+        </w:rPr>
+      </w:pPr>
+    </w:p>
+    <w:p>
+      <w:pPr>
+        <w:rPr>
+          <w:rFonts w:ascii="Times New Roman" w:hAnsi="Times New Roman" w:cs="Times New Roman"/>
+          <w:b/>
+          <w:bCs/>
+        </w:rPr>
+      </w:pPr>
+      <w:r>
+        <w:rPr>
+          <w:rFonts w:ascii="Times New Roman" w:hAnsi="Times New Roman" w:cs="Times New Roman"/>
+          <w:b/>
+          <w:bCs/>
+        </w:rPr>
+        <w:lastRenderedPageBreak/>
         <w:t>TC00</w:t>
       </w:r>
       <w:r>
@@ -3572,24 +3594,6 @@
           <w:bCs/>
         </w:rPr>
         <w:t xml:space="preserve">. </w:t>
-      </w:r>
-      <w:proofErr w:type="spellStart"/>
-      <w:r>
-        <w:rPr>
-          <w:rFonts w:ascii="Times New Roman" w:hAnsi="Times New Roman" w:cs="Times New Roman"/>
-          <w:b/>
-          <w:bCs/>
-        </w:rPr>
-        <w:t>Testare</w:t>
-      </w:r>
-      <w:proofErr w:type="spellEnd"/>
-      <w:r>
-        <w:rPr>
-          <w:rFonts w:ascii="Times New Roman" w:hAnsi="Times New Roman" w:cs="Times New Roman"/>
-          <w:b/>
-          <w:bCs/>
-        </w:rPr>
-        <w:t xml:space="preserve"> </w:t>
       </w:r>
       <w:proofErr w:type="spellStart"/>
       <w:r>
@@ -3742,7 +3746,6 @@
           <w:b/>
           <w:bCs/>
         </w:rPr>
-        <w:lastRenderedPageBreak/>
         <w:t>Pași</w:t>
       </w:r>
       <w:proofErr w:type="spellEnd"/>
@@ -5173,6 +5176,15 @@
           <w:bCs/>
         </w:rPr>
       </w:pPr>
+    </w:p>
+    <w:p>
+      <w:pPr>
+        <w:rPr>
+          <w:rFonts w:ascii="Times New Roman" w:hAnsi="Times New Roman" w:cs="Times New Roman"/>
+          <w:b/>
+          <w:bCs/>
+        </w:rPr>
+      </w:pPr>
       <w:r>
         <w:rPr>
           <w:rFonts w:ascii="Times New Roman" w:hAnsi="Times New Roman" w:cs="Times New Roman"/>
@@ -5204,25 +5216,7 @@
           <w:b/>
           <w:bCs/>
         </w:rPr>
-        <w:t>Testare</w:t>
-      </w:r>
-      <w:proofErr w:type="spellEnd"/>
-      <w:r>
-        <w:rPr>
-          <w:rFonts w:ascii="Times New Roman" w:hAnsi="Times New Roman" w:cs="Times New Roman"/>
-          <w:b/>
-          <w:bCs/>
-        </w:rPr>
-        <w:t xml:space="preserve"> </w:t>
-      </w:r>
-      <w:proofErr w:type="spellStart"/>
-      <w:r>
-        <w:rPr>
-          <w:rFonts w:ascii="Times New Roman" w:hAnsi="Times New Roman" w:cs="Times New Roman"/>
-          <w:b/>
-          <w:bCs/>
-        </w:rPr>
-        <w:t>conversie</w:t>
+        <w:t>Conversie</w:t>
       </w:r>
       <w:proofErr w:type="spellEnd"/>
       <w:r>
@@ -5933,6 +5927,15 @@
           <w:bCs/>
         </w:rPr>
       </w:pPr>
+    </w:p>
+    <w:p>
+      <w:pPr>
+        <w:rPr>
+          <w:rFonts w:ascii="Times New Roman" w:hAnsi="Times New Roman" w:cs="Times New Roman"/>
+          <w:b/>
+          <w:bCs/>
+        </w:rPr>
+      </w:pPr>
       <w:r>
         <w:rPr>
           <w:rFonts w:ascii="Times New Roman" w:hAnsi="Times New Roman" w:cs="Times New Roman"/>
@@ -5964,25 +5967,7 @@
           <w:b/>
           <w:bCs/>
         </w:rPr>
-        <w:t>Testare</w:t>
-      </w:r>
-      <w:proofErr w:type="spellEnd"/>
-      <w:r>
-        <w:rPr>
-          <w:rFonts w:ascii="Times New Roman" w:hAnsi="Times New Roman" w:cs="Times New Roman"/>
-          <w:b/>
-          <w:bCs/>
-        </w:rPr>
-        <w:t xml:space="preserve"> </w:t>
-      </w:r>
-      <w:proofErr w:type="spellStart"/>
-      <w:r>
-        <w:rPr>
-          <w:rFonts w:ascii="Times New Roman" w:hAnsi="Times New Roman" w:cs="Times New Roman"/>
-          <w:b/>
-          <w:bCs/>
-        </w:rPr>
-        <w:t>conversie</w:t>
+        <w:t>Conversie</w:t>
       </w:r>
       <w:proofErr w:type="spellEnd"/>
       <w:r>
@@ -6420,35 +6405,13 @@
         <w:rPr>
           <w:rFonts w:ascii="Times New Roman" w:hAnsi="Times New Roman" w:cs="Times New Roman"/>
         </w:rPr>
-        <w:t xml:space="preserve"> de valuta (</w:t>
-      </w:r>
-      <w:proofErr w:type="spellStart"/>
-      <w:r>
-        <w:rPr>
-          <w:rFonts w:ascii="Times New Roman" w:hAnsi="Times New Roman" w:cs="Times New Roman"/>
-        </w:rPr>
-        <w:t>alese</w:t>
-      </w:r>
-      <w:proofErr w:type="spellEnd"/>
-      <w:r>
-        <w:rPr>
-          <w:rFonts w:ascii="Times New Roman" w:hAnsi="Times New Roman" w:cs="Times New Roman"/>
-        </w:rPr>
-        <w:t xml:space="preserve"> </w:t>
-      </w:r>
-      <w:proofErr w:type="spellStart"/>
-      <w:r>
-        <w:rPr>
-          <w:rFonts w:ascii="Times New Roman" w:hAnsi="Times New Roman" w:cs="Times New Roman"/>
-        </w:rPr>
-        <w:t>pentru</w:t>
-      </w:r>
-      <w:proofErr w:type="spellEnd"/>
-      <w:r>
-        <w:rPr>
-          <w:rFonts w:ascii="Times New Roman" w:hAnsi="Times New Roman" w:cs="Times New Roman"/>
-        </w:rPr>
-        <w:t xml:space="preserve"> a fi representative): </w:t>
+        <w:t xml:space="preserve"> de valuta</w:t>
+      </w:r>
+      <w:r>
+        <w:rPr>
+          <w:rFonts w:ascii="Times New Roman" w:hAnsi="Times New Roman" w:cs="Times New Roman"/>
+        </w:rPr>
+        <w:t>:</w:t>
       </w:r>
     </w:p>
     <w:p>
@@ -6701,12 +6664,22 @@
           <w:bCs/>
         </w:rPr>
       </w:pPr>
-      <w:r>
-        <w:rPr>
-          <w:rFonts w:ascii="Times New Roman" w:hAnsi="Times New Roman" w:cs="Times New Roman"/>
-          <w:b/>
-          <w:bCs/>
-        </w:rPr>
+    </w:p>
+    <w:p>
+      <w:pPr>
+        <w:rPr>
+          <w:rFonts w:ascii="Times New Roman" w:hAnsi="Times New Roman" w:cs="Times New Roman"/>
+          <w:b/>
+          <w:bCs/>
+        </w:rPr>
+      </w:pPr>
+      <w:r>
+        <w:rPr>
+          <w:rFonts w:ascii="Times New Roman" w:hAnsi="Times New Roman" w:cs="Times New Roman"/>
+          <w:b/>
+          <w:bCs/>
+        </w:rPr>
+        <w:lastRenderedPageBreak/>
         <w:t>TC00</w:t>
       </w:r>
       <w:r>
@@ -6723,18 +6696,8 @@
           <w:b/>
           <w:bCs/>
         </w:rPr>
-        <w:t xml:space="preserve">. </w:t>
-      </w:r>
-      <w:proofErr w:type="spellStart"/>
-      <w:r>
-        <w:rPr>
-          <w:rFonts w:ascii="Times New Roman" w:hAnsi="Times New Roman" w:cs="Times New Roman"/>
-          <w:b/>
-          <w:bCs/>
-        </w:rPr>
-        <w:t>Testare</w:t>
-      </w:r>
-      <w:proofErr w:type="spellEnd"/>
+        <w:t>.</w:t>
+      </w:r>
       <w:r>
         <w:rPr>
           <w:rFonts w:ascii="Times New Roman" w:hAnsi="Times New Roman" w:cs="Times New Roman"/>
@@ -6953,7 +6916,6 @@
         <w:rPr>
           <w:rFonts w:ascii="Times New Roman" w:hAnsi="Times New Roman" w:cs="Times New Roman"/>
         </w:rPr>
-        <w:lastRenderedPageBreak/>
         <w:t>S</w:t>
       </w:r>
       <w:r>
@@ -7146,6 +7108,826 @@
         </w:rPr>
         <w:t>.</w:t>
       </w:r>
+    </w:p>
+    <w:p>
+      <w:pPr>
+        <w:rPr>
+          <w:rFonts w:ascii="Times New Roman" w:hAnsi="Times New Roman" w:cs="Times New Roman"/>
+        </w:rPr>
+      </w:pPr>
+    </w:p>
+    <w:p>
+      <w:pPr>
+        <w:rPr>
+          <w:rFonts w:ascii="Times New Roman" w:hAnsi="Times New Roman" w:cs="Times New Roman"/>
+        </w:rPr>
+      </w:pPr>
+    </w:p>
+    <w:p>
+      <w:pPr>
+        <w:rPr>
+          <w:rFonts w:ascii="Times New Roman" w:hAnsi="Times New Roman" w:cs="Times New Roman"/>
+          <w:b/>
+          <w:bCs/>
+        </w:rPr>
+      </w:pPr>
+      <w:r>
+        <w:rPr>
+          <w:rFonts w:ascii="Times New Roman" w:hAnsi="Times New Roman" w:cs="Times New Roman"/>
+          <w:b/>
+          <w:bCs/>
+        </w:rPr>
+        <w:t>TC00</w:t>
+      </w:r>
+      <w:r>
+        <w:rPr>
+          <w:rFonts w:ascii="Times New Roman" w:hAnsi="Times New Roman" w:cs="Times New Roman"/>
+          <w:b/>
+          <w:bCs/>
+        </w:rPr>
+        <w:t>8</w:t>
+      </w:r>
+      <w:r>
+        <w:rPr>
+          <w:rFonts w:ascii="Times New Roman" w:hAnsi="Times New Roman" w:cs="Times New Roman"/>
+          <w:b/>
+          <w:bCs/>
+        </w:rPr>
+        <w:t>.</w:t>
+      </w:r>
+      <w:r>
+        <w:rPr>
+          <w:rFonts w:ascii="Times New Roman" w:hAnsi="Times New Roman" w:cs="Times New Roman"/>
+          <w:b/>
+          <w:bCs/>
+        </w:rPr>
+        <w:t xml:space="preserve"> </w:t>
+      </w:r>
+      <w:proofErr w:type="spellStart"/>
+      <w:r>
+        <w:rPr>
+          <w:rFonts w:ascii="Times New Roman" w:hAnsi="Times New Roman" w:cs="Times New Roman"/>
+          <w:b/>
+          <w:bCs/>
+        </w:rPr>
+        <w:t>Utilizabilitatea</w:t>
+      </w:r>
+      <w:proofErr w:type="spellEnd"/>
+      <w:r>
+        <w:rPr>
+          <w:rFonts w:ascii="Times New Roman" w:hAnsi="Times New Roman" w:cs="Times New Roman"/>
+          <w:b/>
+          <w:bCs/>
+        </w:rPr>
+        <w:t xml:space="preserve"> </w:t>
+      </w:r>
+      <w:proofErr w:type="spellStart"/>
+      <w:r>
+        <w:rPr>
+          <w:rFonts w:ascii="Times New Roman" w:hAnsi="Times New Roman" w:cs="Times New Roman"/>
+          <w:b/>
+          <w:bCs/>
+        </w:rPr>
+        <w:t>aplicatiei</w:t>
+      </w:r>
+      <w:proofErr w:type="spellEnd"/>
+    </w:p>
+    <w:p>
+      <w:pPr>
+        <w:numPr>
+          <w:ilvl w:val="0"/>
+          <w:numId w:val="10"/>
+        </w:numPr>
+        <w:rPr>
+          <w:rFonts w:ascii="Times New Roman" w:hAnsi="Times New Roman" w:cs="Times New Roman"/>
+        </w:rPr>
+      </w:pPr>
+      <w:proofErr w:type="spellStart"/>
+      <w:r>
+        <w:rPr>
+          <w:rFonts w:ascii="Times New Roman" w:hAnsi="Times New Roman" w:cs="Times New Roman"/>
+          <w:b/>
+          <w:bCs/>
+        </w:rPr>
+        <w:t>Obiectiv</w:t>
+      </w:r>
+      <w:proofErr w:type="spellEnd"/>
+      <w:r>
+        <w:rPr>
+          <w:rFonts w:ascii="Times New Roman" w:hAnsi="Times New Roman" w:cs="Times New Roman"/>
+          <w:b/>
+          <w:bCs/>
+        </w:rPr>
+        <w:t>:</w:t>
+      </w:r>
+      <w:r>
+        <w:rPr>
+          <w:rFonts w:ascii="Times New Roman" w:hAnsi="Times New Roman" w:cs="Times New Roman"/>
+        </w:rPr>
+        <w:t xml:space="preserve"> </w:t>
+      </w:r>
+      <w:proofErr w:type="spellStart"/>
+      <w:r>
+        <w:rPr>
+          <w:rFonts w:ascii="Times New Roman" w:hAnsi="Times New Roman" w:cs="Times New Roman"/>
+        </w:rPr>
+        <w:t>Verificarea</w:t>
+      </w:r>
+      <w:proofErr w:type="spellEnd"/>
+      <w:r>
+        <w:rPr>
+          <w:rFonts w:ascii="Times New Roman" w:hAnsi="Times New Roman" w:cs="Times New Roman"/>
+        </w:rPr>
+        <w:t xml:space="preserve"> </w:t>
+      </w:r>
+      <w:proofErr w:type="spellStart"/>
+      <w:r>
+        <w:rPr>
+          <w:rFonts w:ascii="Times New Roman" w:hAnsi="Times New Roman" w:cs="Times New Roman"/>
+        </w:rPr>
+        <w:t>utilizabilitatii</w:t>
+      </w:r>
+      <w:proofErr w:type="spellEnd"/>
+      <w:r>
+        <w:rPr>
+          <w:rFonts w:ascii="Times New Roman" w:hAnsi="Times New Roman" w:cs="Times New Roman"/>
+        </w:rPr>
+        <w:t xml:space="preserve"> pe diverse </w:t>
+      </w:r>
+      <w:proofErr w:type="spellStart"/>
+      <w:r>
+        <w:rPr>
+          <w:rFonts w:ascii="Times New Roman" w:hAnsi="Times New Roman" w:cs="Times New Roman"/>
+        </w:rPr>
+        <w:t>dispozitive</w:t>
+      </w:r>
+      <w:proofErr w:type="spellEnd"/>
+    </w:p>
+    <w:p>
+      <w:pPr>
+        <w:numPr>
+          <w:ilvl w:val="0"/>
+          <w:numId w:val="10"/>
+        </w:numPr>
+        <w:rPr>
+          <w:rFonts w:ascii="Times New Roman" w:hAnsi="Times New Roman" w:cs="Times New Roman"/>
+        </w:rPr>
+      </w:pPr>
+      <w:proofErr w:type="spellStart"/>
+      <w:r>
+        <w:rPr>
+          <w:rFonts w:ascii="Times New Roman" w:hAnsi="Times New Roman" w:cs="Times New Roman"/>
+          <w:b/>
+          <w:bCs/>
+        </w:rPr>
+        <w:t>Pași</w:t>
+      </w:r>
+      <w:proofErr w:type="spellEnd"/>
+      <w:r>
+        <w:rPr>
+          <w:rFonts w:ascii="Times New Roman" w:hAnsi="Times New Roman" w:cs="Times New Roman"/>
+          <w:b/>
+          <w:bCs/>
+        </w:rPr>
+        <w:t xml:space="preserve"> de </w:t>
+      </w:r>
+      <w:proofErr w:type="spellStart"/>
+      <w:r>
+        <w:rPr>
+          <w:rFonts w:ascii="Times New Roman" w:hAnsi="Times New Roman" w:cs="Times New Roman"/>
+          <w:b/>
+          <w:bCs/>
+        </w:rPr>
+        <w:t>Testare</w:t>
+      </w:r>
+      <w:proofErr w:type="spellEnd"/>
+      <w:r>
+        <w:rPr>
+          <w:rFonts w:ascii="Times New Roman" w:hAnsi="Times New Roman" w:cs="Times New Roman"/>
+          <w:b/>
+          <w:bCs/>
+        </w:rPr>
+        <w:t>:</w:t>
+      </w:r>
+    </w:p>
+    <w:p>
+      <w:pPr>
+        <w:numPr>
+          <w:ilvl w:val="1"/>
+          <w:numId w:val="10"/>
+        </w:numPr>
+        <w:rPr>
+          <w:rFonts w:ascii="Times New Roman" w:hAnsi="Times New Roman" w:cs="Times New Roman"/>
+        </w:rPr>
+      </w:pPr>
+      <w:r>
+        <w:rPr>
+          <w:rFonts w:ascii="Times New Roman" w:hAnsi="Times New Roman" w:cs="Times New Roman"/>
+        </w:rPr>
+        <w:t xml:space="preserve">Se </w:t>
+      </w:r>
+      <w:proofErr w:type="spellStart"/>
+      <w:r>
+        <w:rPr>
+          <w:rFonts w:ascii="Times New Roman" w:hAnsi="Times New Roman" w:cs="Times New Roman"/>
+        </w:rPr>
+        <w:t>deschide</w:t>
+      </w:r>
+      <w:proofErr w:type="spellEnd"/>
+      <w:r>
+        <w:rPr>
+          <w:rFonts w:ascii="Times New Roman" w:hAnsi="Times New Roman" w:cs="Times New Roman"/>
+        </w:rPr>
+        <w:t xml:space="preserve"> </w:t>
+      </w:r>
+      <w:proofErr w:type="spellStart"/>
+      <w:r>
+        <w:rPr>
+          <w:rFonts w:ascii="Times New Roman" w:hAnsi="Times New Roman" w:cs="Times New Roman"/>
+        </w:rPr>
+        <w:t>aplicatia</w:t>
+      </w:r>
+      <w:proofErr w:type="spellEnd"/>
+      <w:r>
+        <w:rPr>
+          <w:rFonts w:ascii="Times New Roman" w:hAnsi="Times New Roman" w:cs="Times New Roman"/>
+        </w:rPr>
+        <w:t xml:space="preserve"> </w:t>
+      </w:r>
+      <w:proofErr w:type="spellStart"/>
+      <w:r>
+        <w:rPr>
+          <w:rFonts w:ascii="Times New Roman" w:hAnsi="Times New Roman" w:cs="Times New Roman"/>
+        </w:rPr>
+        <w:t>si</w:t>
+      </w:r>
+      <w:proofErr w:type="spellEnd"/>
+      <w:r>
+        <w:rPr>
+          <w:rFonts w:ascii="Times New Roman" w:hAnsi="Times New Roman" w:cs="Times New Roman"/>
+        </w:rPr>
+        <w:t xml:space="preserve"> se </w:t>
+      </w:r>
+      <w:proofErr w:type="spellStart"/>
+      <w:r>
+        <w:rPr>
+          <w:rFonts w:ascii="Times New Roman" w:hAnsi="Times New Roman" w:cs="Times New Roman"/>
+        </w:rPr>
+        <w:t>micsoreaza</w:t>
+      </w:r>
+      <w:proofErr w:type="spellEnd"/>
+      <w:r>
+        <w:rPr>
+          <w:rFonts w:ascii="Times New Roman" w:hAnsi="Times New Roman" w:cs="Times New Roman"/>
+        </w:rPr>
+        <w:t xml:space="preserve"> </w:t>
+      </w:r>
+      <w:proofErr w:type="spellStart"/>
+      <w:r>
+        <w:rPr>
+          <w:rFonts w:ascii="Times New Roman" w:hAnsi="Times New Roman" w:cs="Times New Roman"/>
+        </w:rPr>
+        <w:t>ferestra</w:t>
+      </w:r>
+      <w:proofErr w:type="spellEnd"/>
+      <w:r>
+        <w:rPr>
+          <w:rFonts w:ascii="Times New Roman" w:hAnsi="Times New Roman" w:cs="Times New Roman"/>
+        </w:rPr>
+        <w:t xml:space="preserve"> acolo unde se poate.</w:t>
+      </w:r>
+    </w:p>
+    <w:p>
+      <w:pPr>
+        <w:numPr>
+          <w:ilvl w:val="1"/>
+          <w:numId w:val="10"/>
+        </w:numPr>
+        <w:rPr>
+          <w:rFonts w:ascii="Times New Roman" w:hAnsi="Times New Roman" w:cs="Times New Roman"/>
+        </w:rPr>
+      </w:pPr>
+      <w:r>
+        <w:rPr>
+          <w:rFonts w:ascii="Times New Roman" w:hAnsi="Times New Roman" w:cs="Times New Roman"/>
+        </w:rPr>
+        <w:t xml:space="preserve">Se </w:t>
+      </w:r>
+      <w:proofErr w:type="spellStart"/>
+      <w:r>
+        <w:rPr>
+          <w:rFonts w:ascii="Times New Roman" w:hAnsi="Times New Roman" w:cs="Times New Roman"/>
+        </w:rPr>
+        <w:t>incearca</w:t>
+      </w:r>
+      <w:proofErr w:type="spellEnd"/>
+      <w:r>
+        <w:rPr>
+          <w:rFonts w:ascii="Times New Roman" w:hAnsi="Times New Roman" w:cs="Times New Roman"/>
+        </w:rPr>
+        <w:t xml:space="preserve"> o </w:t>
+      </w:r>
+      <w:proofErr w:type="spellStart"/>
+      <w:r>
+        <w:rPr>
+          <w:rFonts w:ascii="Times New Roman" w:hAnsi="Times New Roman" w:cs="Times New Roman"/>
+        </w:rPr>
+        <w:t>conversie</w:t>
+      </w:r>
+      <w:proofErr w:type="spellEnd"/>
+      <w:r>
+        <w:rPr>
+          <w:rFonts w:ascii="Times New Roman" w:hAnsi="Times New Roman" w:cs="Times New Roman"/>
+        </w:rPr>
+        <w:t>.</w:t>
+      </w:r>
+    </w:p>
+    <w:p>
+      <w:pPr>
+        <w:numPr>
+          <w:ilvl w:val="1"/>
+          <w:numId w:val="10"/>
+        </w:numPr>
+        <w:rPr>
+          <w:rFonts w:ascii="Times New Roman" w:hAnsi="Times New Roman" w:cs="Times New Roman"/>
+        </w:rPr>
+      </w:pPr>
+      <w:r>
+        <w:rPr>
+          <w:rFonts w:ascii="Times New Roman" w:hAnsi="Times New Roman" w:cs="Times New Roman"/>
+        </w:rPr>
+        <w:t xml:space="preserve">Se </w:t>
+      </w:r>
+      <w:proofErr w:type="spellStart"/>
+      <w:r>
+        <w:rPr>
+          <w:rFonts w:ascii="Times New Roman" w:hAnsi="Times New Roman" w:cs="Times New Roman"/>
+        </w:rPr>
+        <w:t>incearca</w:t>
+      </w:r>
+      <w:proofErr w:type="spellEnd"/>
+      <w:r>
+        <w:rPr>
+          <w:rFonts w:ascii="Times New Roman" w:hAnsi="Times New Roman" w:cs="Times New Roman"/>
+        </w:rPr>
+        <w:t xml:space="preserve"> o </w:t>
+      </w:r>
+      <w:proofErr w:type="spellStart"/>
+      <w:r>
+        <w:rPr>
+          <w:rFonts w:ascii="Times New Roman" w:hAnsi="Times New Roman" w:cs="Times New Roman"/>
+        </w:rPr>
+        <w:t>conversie</w:t>
+      </w:r>
+      <w:proofErr w:type="spellEnd"/>
+      <w:r>
+        <w:rPr>
+          <w:rFonts w:ascii="Times New Roman" w:hAnsi="Times New Roman" w:cs="Times New Roman"/>
+        </w:rPr>
+        <w:t xml:space="preserve"> </w:t>
+      </w:r>
+      <w:proofErr w:type="spellStart"/>
+      <w:r>
+        <w:rPr>
+          <w:rFonts w:ascii="Times New Roman" w:hAnsi="Times New Roman" w:cs="Times New Roman"/>
+        </w:rPr>
+        <w:t>nereusita</w:t>
+      </w:r>
+      <w:proofErr w:type="spellEnd"/>
+      <w:r>
+        <w:rPr>
+          <w:rFonts w:ascii="Times New Roman" w:hAnsi="Times New Roman" w:cs="Times New Roman"/>
+        </w:rPr>
+        <w:t>.</w:t>
+      </w:r>
+    </w:p>
+    <w:p>
+      <w:pPr>
+        <w:numPr>
+          <w:ilvl w:val="1"/>
+          <w:numId w:val="10"/>
+        </w:numPr>
+        <w:rPr>
+          <w:rFonts w:ascii="Times New Roman" w:hAnsi="Times New Roman" w:cs="Times New Roman"/>
+        </w:rPr>
+      </w:pPr>
+      <w:r>
+        <w:rPr>
+          <w:rFonts w:ascii="Times New Roman" w:hAnsi="Times New Roman" w:cs="Times New Roman"/>
+        </w:rPr>
+        <w:t xml:space="preserve">Se </w:t>
+      </w:r>
+      <w:proofErr w:type="spellStart"/>
+      <w:r>
+        <w:rPr>
+          <w:rFonts w:ascii="Times New Roman" w:hAnsi="Times New Roman" w:cs="Times New Roman"/>
+        </w:rPr>
+        <w:t>incearca</w:t>
+      </w:r>
+      <w:proofErr w:type="spellEnd"/>
+      <w:r>
+        <w:rPr>
+          <w:rFonts w:ascii="Times New Roman" w:hAnsi="Times New Roman" w:cs="Times New Roman"/>
+        </w:rPr>
+        <w:t xml:space="preserve"> </w:t>
+      </w:r>
+      <w:proofErr w:type="spellStart"/>
+      <w:r>
+        <w:rPr>
+          <w:rFonts w:ascii="Times New Roman" w:hAnsi="Times New Roman" w:cs="Times New Roman"/>
+        </w:rPr>
+        <w:t>schimbarea</w:t>
+      </w:r>
+      <w:proofErr w:type="spellEnd"/>
+      <w:r>
+        <w:rPr>
+          <w:rFonts w:ascii="Times New Roman" w:hAnsi="Times New Roman" w:cs="Times New Roman"/>
+        </w:rPr>
+        <w:t xml:space="preserve"> </w:t>
+      </w:r>
+      <w:proofErr w:type="spellStart"/>
+      <w:r>
+        <w:rPr>
+          <w:rFonts w:ascii="Times New Roman" w:hAnsi="Times New Roman" w:cs="Times New Roman"/>
+        </w:rPr>
+        <w:t>limbii</w:t>
+      </w:r>
+      <w:proofErr w:type="spellEnd"/>
+      <w:r>
+        <w:rPr>
+          <w:rFonts w:ascii="Times New Roman" w:hAnsi="Times New Roman" w:cs="Times New Roman"/>
+        </w:rPr>
+        <w:t>.</w:t>
+      </w:r>
+    </w:p>
+    <w:p>
+      <w:pPr>
+        <w:numPr>
+          <w:ilvl w:val="1"/>
+          <w:numId w:val="10"/>
+        </w:numPr>
+        <w:rPr>
+          <w:rFonts w:ascii="Times New Roman" w:hAnsi="Times New Roman" w:cs="Times New Roman"/>
+        </w:rPr>
+      </w:pPr>
+      <w:r>
+        <w:rPr>
+          <w:rFonts w:ascii="Times New Roman" w:hAnsi="Times New Roman" w:cs="Times New Roman"/>
+        </w:rPr>
+        <w:t>S</w:t>
+      </w:r>
+      <w:r>
+        <w:rPr>
+          <w:rFonts w:ascii="Times New Roman" w:hAnsi="Times New Roman" w:cs="Times New Roman"/>
+        </w:rPr>
+        <w:t xml:space="preserve">e </w:t>
+      </w:r>
+      <w:proofErr w:type="spellStart"/>
+      <w:r>
+        <w:rPr>
+          <w:rFonts w:ascii="Times New Roman" w:hAnsi="Times New Roman" w:cs="Times New Roman"/>
+        </w:rPr>
+        <w:t>repeta</w:t>
+      </w:r>
+      <w:proofErr w:type="spellEnd"/>
+      <w:r>
+        <w:rPr>
+          <w:rFonts w:ascii="Times New Roman" w:hAnsi="Times New Roman" w:cs="Times New Roman"/>
+        </w:rPr>
+        <w:t xml:space="preserve"> </w:t>
+      </w:r>
+      <w:proofErr w:type="spellStart"/>
+      <w:r>
+        <w:rPr>
+          <w:rFonts w:ascii="Times New Roman" w:hAnsi="Times New Roman" w:cs="Times New Roman"/>
+        </w:rPr>
+        <w:t>pasii</w:t>
+      </w:r>
+      <w:proofErr w:type="spellEnd"/>
+      <w:r>
+        <w:rPr>
+          <w:rFonts w:ascii="Times New Roman" w:hAnsi="Times New Roman" w:cs="Times New Roman"/>
+        </w:rPr>
+        <w:t xml:space="preserve"> 1:</w:t>
+      </w:r>
+    </w:p>
+    <w:p>
+      <w:pPr>
+        <w:numPr>
+          <w:ilvl w:val="2"/>
+          <w:numId w:val="10"/>
+        </w:numPr>
+        <w:rPr>
+          <w:rFonts w:ascii="Times New Roman" w:hAnsi="Times New Roman" w:cs="Times New Roman"/>
+        </w:rPr>
+      </w:pPr>
+      <w:r>
+        <w:rPr>
+          <w:rFonts w:ascii="Times New Roman" w:hAnsi="Times New Roman" w:cs="Times New Roman"/>
+        </w:rPr>
+        <w:t>in Chrome browser pe desktop</w:t>
+      </w:r>
+    </w:p>
+    <w:p>
+      <w:pPr>
+        <w:numPr>
+          <w:ilvl w:val="2"/>
+          <w:numId w:val="10"/>
+        </w:numPr>
+        <w:rPr>
+          <w:rFonts w:ascii="Times New Roman" w:hAnsi="Times New Roman" w:cs="Times New Roman"/>
+        </w:rPr>
+      </w:pPr>
+      <w:r>
+        <w:rPr>
+          <w:rFonts w:ascii="Times New Roman" w:hAnsi="Times New Roman" w:cs="Times New Roman"/>
+        </w:rPr>
+        <w:t>in Firefox browser pe desktop</w:t>
+      </w:r>
+    </w:p>
+    <w:p>
+      <w:pPr>
+        <w:numPr>
+          <w:ilvl w:val="2"/>
+          <w:numId w:val="10"/>
+        </w:numPr>
+        <w:rPr>
+          <w:rFonts w:ascii="Times New Roman" w:hAnsi="Times New Roman" w:cs="Times New Roman"/>
+        </w:rPr>
+      </w:pPr>
+      <w:r>
+        <w:rPr>
+          <w:rFonts w:ascii="Times New Roman" w:hAnsi="Times New Roman" w:cs="Times New Roman"/>
+        </w:rPr>
+        <w:t>in Edge browser pe desktop</w:t>
+      </w:r>
+    </w:p>
+    <w:p>
+      <w:pPr>
+        <w:numPr>
+          <w:ilvl w:val="2"/>
+          <w:numId w:val="10"/>
+        </w:numPr>
+        <w:rPr>
+          <w:rFonts w:ascii="Times New Roman" w:hAnsi="Times New Roman" w:cs="Times New Roman"/>
+        </w:rPr>
+      </w:pPr>
+      <w:r>
+        <w:rPr>
+          <w:rFonts w:ascii="Times New Roman" w:hAnsi="Times New Roman" w:cs="Times New Roman"/>
+        </w:rPr>
+        <w:t>in browser pe Android</w:t>
+      </w:r>
+    </w:p>
+    <w:p>
+      <w:pPr>
+        <w:numPr>
+          <w:ilvl w:val="0"/>
+          <w:numId w:val="10"/>
+        </w:numPr>
+        <w:rPr>
+          <w:rFonts w:ascii="Times New Roman" w:hAnsi="Times New Roman" w:cs="Times New Roman"/>
+        </w:rPr>
+      </w:pPr>
+      <w:proofErr w:type="spellStart"/>
+      <w:r>
+        <w:rPr>
+          <w:rFonts w:ascii="Times New Roman" w:hAnsi="Times New Roman" w:cs="Times New Roman"/>
+          <w:b/>
+          <w:bCs/>
+        </w:rPr>
+        <w:t>Rezultate</w:t>
+      </w:r>
+      <w:proofErr w:type="spellEnd"/>
+      <w:r>
+        <w:rPr>
+          <w:rFonts w:ascii="Times New Roman" w:hAnsi="Times New Roman" w:cs="Times New Roman"/>
+          <w:b/>
+          <w:bCs/>
+        </w:rPr>
+        <w:t xml:space="preserve"> </w:t>
+      </w:r>
+      <w:proofErr w:type="spellStart"/>
+      <w:r>
+        <w:rPr>
+          <w:rFonts w:ascii="Times New Roman" w:hAnsi="Times New Roman" w:cs="Times New Roman"/>
+          <w:b/>
+          <w:bCs/>
+        </w:rPr>
+        <w:t>așteptate</w:t>
+      </w:r>
+      <w:proofErr w:type="spellEnd"/>
+      <w:r>
+        <w:rPr>
+          <w:rFonts w:ascii="Times New Roman" w:hAnsi="Times New Roman" w:cs="Times New Roman"/>
+          <w:b/>
+          <w:bCs/>
+        </w:rPr>
+        <w:t>:</w:t>
+      </w:r>
+    </w:p>
+    <w:p>
+      <w:pPr>
+        <w:numPr>
+          <w:ilvl w:val="1"/>
+          <w:numId w:val="10"/>
+        </w:numPr>
+        <w:rPr>
+          <w:rFonts w:ascii="Times New Roman" w:hAnsi="Times New Roman" w:cs="Times New Roman"/>
+        </w:rPr>
+      </w:pPr>
+      <w:proofErr w:type="spellStart"/>
+      <w:r>
+        <w:rPr>
+          <w:rFonts w:ascii="Times New Roman" w:hAnsi="Times New Roman" w:cs="Times New Roman"/>
+        </w:rPr>
+        <w:t>Toate</w:t>
+      </w:r>
+      <w:proofErr w:type="spellEnd"/>
+      <w:r>
+        <w:rPr>
+          <w:rFonts w:ascii="Times New Roman" w:hAnsi="Times New Roman" w:cs="Times New Roman"/>
+        </w:rPr>
+        <w:t xml:space="preserve"> </w:t>
+      </w:r>
+      <w:proofErr w:type="spellStart"/>
+      <w:r>
+        <w:rPr>
+          <w:rFonts w:ascii="Times New Roman" w:hAnsi="Times New Roman" w:cs="Times New Roman"/>
+        </w:rPr>
+        <w:t>elementele</w:t>
+      </w:r>
+      <w:proofErr w:type="spellEnd"/>
+      <w:r>
+        <w:rPr>
+          <w:rFonts w:ascii="Times New Roman" w:hAnsi="Times New Roman" w:cs="Times New Roman"/>
+        </w:rPr>
+        <w:t xml:space="preserve"> </w:t>
+      </w:r>
+      <w:proofErr w:type="spellStart"/>
+      <w:r>
+        <w:rPr>
+          <w:rFonts w:ascii="Times New Roman" w:hAnsi="Times New Roman" w:cs="Times New Roman"/>
+        </w:rPr>
+        <w:t>aplicatiei</w:t>
+      </w:r>
+      <w:proofErr w:type="spellEnd"/>
+      <w:r>
+        <w:rPr>
+          <w:rFonts w:ascii="Times New Roman" w:hAnsi="Times New Roman" w:cs="Times New Roman"/>
+        </w:rPr>
+        <w:t xml:space="preserve"> sunt </w:t>
+      </w:r>
+      <w:proofErr w:type="spellStart"/>
+      <w:r>
+        <w:rPr>
+          <w:rFonts w:ascii="Times New Roman" w:hAnsi="Times New Roman" w:cs="Times New Roman"/>
+        </w:rPr>
+        <w:t>vizibile</w:t>
+      </w:r>
+      <w:proofErr w:type="spellEnd"/>
+      <w:r>
+        <w:rPr>
+          <w:rFonts w:ascii="Times New Roman" w:hAnsi="Times New Roman" w:cs="Times New Roman"/>
+        </w:rPr>
+        <w:t xml:space="preserve">, </w:t>
+      </w:r>
+      <w:proofErr w:type="spellStart"/>
+      <w:r>
+        <w:rPr>
+          <w:rFonts w:ascii="Times New Roman" w:hAnsi="Times New Roman" w:cs="Times New Roman"/>
+        </w:rPr>
+        <w:t>usor</w:t>
+      </w:r>
+      <w:proofErr w:type="spellEnd"/>
+      <w:r>
+        <w:rPr>
+          <w:rFonts w:ascii="Times New Roman" w:hAnsi="Times New Roman" w:cs="Times New Roman"/>
+        </w:rPr>
+        <w:t xml:space="preserve"> de </w:t>
+      </w:r>
+      <w:proofErr w:type="spellStart"/>
+      <w:r>
+        <w:rPr>
+          <w:rFonts w:ascii="Times New Roman" w:hAnsi="Times New Roman" w:cs="Times New Roman"/>
+        </w:rPr>
+        <w:t>folosit</w:t>
+      </w:r>
+      <w:proofErr w:type="spellEnd"/>
+      <w:r>
+        <w:rPr>
+          <w:rFonts w:ascii="Times New Roman" w:hAnsi="Times New Roman" w:cs="Times New Roman"/>
+        </w:rPr>
+        <w:t xml:space="preserve">. </w:t>
+      </w:r>
+    </w:p>
+    <w:p>
+      <w:pPr>
+        <w:numPr>
+          <w:ilvl w:val="1"/>
+          <w:numId w:val="10"/>
+        </w:numPr>
+        <w:rPr>
+          <w:rFonts w:ascii="Times New Roman" w:hAnsi="Times New Roman" w:cs="Times New Roman"/>
+        </w:rPr>
+      </w:pPr>
+      <w:r>
+        <w:rPr>
+          <w:rFonts w:ascii="Times New Roman" w:hAnsi="Times New Roman" w:cs="Times New Roman"/>
+        </w:rPr>
+        <w:t xml:space="preserve">Design-ul </w:t>
+      </w:r>
+      <w:proofErr w:type="spellStart"/>
+      <w:r>
+        <w:rPr>
+          <w:rFonts w:ascii="Times New Roman" w:hAnsi="Times New Roman" w:cs="Times New Roman"/>
+        </w:rPr>
+        <w:t>responsiv</w:t>
+      </w:r>
+      <w:proofErr w:type="spellEnd"/>
+      <w:r>
+        <w:rPr>
+          <w:rFonts w:ascii="Times New Roman" w:hAnsi="Times New Roman" w:cs="Times New Roman"/>
+        </w:rPr>
+        <w:t xml:space="preserve"> pe </w:t>
+      </w:r>
+      <w:proofErr w:type="spellStart"/>
+      <w:r>
+        <w:rPr>
+          <w:rFonts w:ascii="Times New Roman" w:hAnsi="Times New Roman" w:cs="Times New Roman"/>
+        </w:rPr>
+        <w:t>diferite</w:t>
+      </w:r>
+      <w:proofErr w:type="spellEnd"/>
+      <w:r>
+        <w:rPr>
+          <w:rFonts w:ascii="Times New Roman" w:hAnsi="Times New Roman" w:cs="Times New Roman"/>
+        </w:rPr>
+        <w:t xml:space="preserve"> </w:t>
+      </w:r>
+      <w:proofErr w:type="spellStart"/>
+      <w:r>
+        <w:rPr>
+          <w:rFonts w:ascii="Times New Roman" w:hAnsi="Times New Roman" w:cs="Times New Roman"/>
+        </w:rPr>
+        <w:t>rezoluții</w:t>
+      </w:r>
+      <w:proofErr w:type="spellEnd"/>
+      <w:r>
+        <w:rPr>
+          <w:rFonts w:ascii="Times New Roman" w:hAnsi="Times New Roman" w:cs="Times New Roman"/>
+        </w:rPr>
+        <w:t xml:space="preserve"> de </w:t>
+      </w:r>
+      <w:proofErr w:type="spellStart"/>
+      <w:r>
+        <w:rPr>
+          <w:rFonts w:ascii="Times New Roman" w:hAnsi="Times New Roman" w:cs="Times New Roman"/>
+        </w:rPr>
+        <w:t>ecran</w:t>
+      </w:r>
+      <w:proofErr w:type="spellEnd"/>
+      <w:r>
+        <w:rPr>
+          <w:rFonts w:ascii="Times New Roman" w:hAnsi="Times New Roman" w:cs="Times New Roman"/>
+        </w:rPr>
+        <w:t xml:space="preserve"> (</w:t>
+      </w:r>
+      <w:proofErr w:type="spellStart"/>
+      <w:r>
+        <w:rPr>
+          <w:rFonts w:ascii="Times New Roman" w:hAnsi="Times New Roman" w:cs="Times New Roman"/>
+        </w:rPr>
+        <w:t>mobil</w:t>
+      </w:r>
+      <w:proofErr w:type="spellEnd"/>
+      <w:r>
+        <w:rPr>
+          <w:rFonts w:ascii="Times New Roman" w:hAnsi="Times New Roman" w:cs="Times New Roman"/>
+        </w:rPr>
+        <w:t xml:space="preserve">, </w:t>
+      </w:r>
+      <w:proofErr w:type="spellStart"/>
+      <w:r>
+        <w:rPr>
+          <w:rFonts w:ascii="Times New Roman" w:hAnsi="Times New Roman" w:cs="Times New Roman"/>
+        </w:rPr>
+        <w:t>tabletă</w:t>
+      </w:r>
+      <w:proofErr w:type="spellEnd"/>
+      <w:r>
+        <w:rPr>
+          <w:rFonts w:ascii="Times New Roman" w:hAnsi="Times New Roman" w:cs="Times New Roman"/>
+        </w:rPr>
+        <w:t>, desktop).</w:t>
+      </w:r>
+    </w:p>
+    <w:p>
+      <w:pPr>
+        <w:rPr>
+          <w:rFonts w:ascii="Times New Roman" w:hAnsi="Times New Roman" w:cs="Times New Roman"/>
+        </w:rPr>
+      </w:pPr>
     </w:p>
     <w:p>
       <w:pPr>

</xml_diff>